<commit_message>
Suplementary tasks finished & documents
</commit_message>
<xml_diff>
--- a/reports/Student3/Analysis Report Student #3.docx
+++ b/reports/Student3/Analysis Report Student #3.docx
@@ -1,6 +1,6 @@
 
 <file path=word/document.xml><?xml version="1.0" encoding="utf-8"?>
-<w:document xmlns:wpc="http://schemas.microsoft.com/office/word/2010/wordprocessingCanvas" xmlns:cx="http://schemas.microsoft.com/office/drawing/2014/chartex" xmlns:cx1="http://schemas.microsoft.com/office/drawing/2015/9/8/chartex" xmlns:cx2="http://schemas.microsoft.com/office/drawing/2015/10/21/chartex" xmlns:cx3="http://schemas.microsoft.com/office/drawing/2016/5/9/chartex" xmlns:cx4="http://schemas.microsoft.com/office/drawing/2016/5/10/chartex" xmlns:cx5="http://schemas.microsoft.com/office/drawing/2016/5/11/chartex" xmlns:cx6="http://schemas.microsoft.com/office/drawing/2016/5/12/chartex" xmlns:cx7="http://schemas.microsoft.com/office/drawing/2016/5/13/chartex" xmlns:cx8="http://schemas.microsoft.com/office/drawing/2016/5/14/chartex" xmlns:mc="http://schemas.openxmlformats.org/markup-compatibility/2006" xmlns:aink="http://schemas.microsoft.com/office/drawing/2016/ink" xmlns:am3d="http://schemas.microsoft.com/office/drawing/2017/model3d" xmlns:o="urn:schemas-microsoft-com:office:office" xmlns:oel="http://schemas.microsoft.com/office/2019/extlst" xmlns:r="http://schemas.openxmlformats.org/officeDocument/2006/relationships" xmlns:m="http://schemas.openxmlformats.org/officeDocument/2006/math" xmlns:v="urn:schemas-microsoft-com:vml" xmlns:wp14="http://schemas.microsoft.com/office/word/2010/wordprocessingDrawing" xmlns:wp="http://schemas.openxmlformats.org/drawingml/2006/wordprocessingDrawing" xmlns:w10="urn:schemas-microsoft-com:office:word" xmlns:w="http://schemas.openxmlformats.org/wordprocessingml/2006/main" xmlns:w14="http://schemas.microsoft.com/office/word/2010/wordml" xmlns:w15="http://schemas.microsoft.com/office/word/2012/wordml" xmlns:w16cex="http://schemas.microsoft.com/office/word/2018/wordml/cex" xmlns:w16cid="http://schemas.microsoft.com/office/word/2016/wordml/cid" xmlns:w16="http://schemas.microsoft.com/office/word/2018/wordml" xmlns:w16sdtdh="http://schemas.microsoft.com/office/word/2020/wordml/sdtdatahash" xmlns:w16se="http://schemas.microsoft.com/office/word/2015/wordml/symex" xmlns:wpg="http://schemas.microsoft.com/office/word/2010/wordprocessingGroup" xmlns:wpi="http://schemas.microsoft.com/office/word/2010/wordprocessingInk" xmlns:wne="http://schemas.microsoft.com/office/word/2006/wordml" xmlns:wps="http://schemas.microsoft.com/office/word/2010/wordprocessingShape" mc:Ignorable="w14 w15 w16se w16cid w16 w16cex w16sdtdh wp14">
+<w:document xmlns:wpc="http://schemas.microsoft.com/office/word/2010/wordprocessingCanvas" xmlns:cx="http://schemas.microsoft.com/office/drawing/2014/chartex" xmlns:cx1="http://schemas.microsoft.com/office/drawing/2015/9/8/chartex" xmlns:cx2="http://schemas.microsoft.com/office/drawing/2015/10/21/chartex" xmlns:cx3="http://schemas.microsoft.com/office/drawing/2016/5/9/chartex" xmlns:cx4="http://schemas.microsoft.com/office/drawing/2016/5/10/chartex" xmlns:cx5="http://schemas.microsoft.com/office/drawing/2016/5/11/chartex" xmlns:cx6="http://schemas.microsoft.com/office/drawing/2016/5/12/chartex" xmlns:cx7="http://schemas.microsoft.com/office/drawing/2016/5/13/chartex" xmlns:cx8="http://schemas.microsoft.com/office/drawing/2016/5/14/chartex" xmlns:mc="http://schemas.openxmlformats.org/markup-compatibility/2006" xmlns:aink="http://schemas.microsoft.com/office/drawing/2016/ink" xmlns:am3d="http://schemas.microsoft.com/office/drawing/2017/model3d" xmlns:o="urn:schemas-microsoft-com:office:office" xmlns:oel="http://schemas.microsoft.com/office/2019/extlst" xmlns:r="http://schemas.openxmlformats.org/officeDocument/2006/relationships" xmlns:m="http://schemas.openxmlformats.org/officeDocument/2006/math" xmlns:v="urn:schemas-microsoft-com:vml" xmlns:wp14="http://schemas.microsoft.com/office/word/2010/wordprocessingDrawing" xmlns:wp="http://schemas.openxmlformats.org/drawingml/2006/wordprocessingDrawing" xmlns:w10="urn:schemas-microsoft-com:office:word" xmlns:w="http://schemas.openxmlformats.org/wordprocessingml/2006/main" xmlns:w14="http://schemas.microsoft.com/office/word/2010/wordml" xmlns:w15="http://schemas.microsoft.com/office/word/2012/wordml" xmlns:w16cex="http://schemas.microsoft.com/office/word/2018/wordml/cex" xmlns:w16cid="http://schemas.microsoft.com/office/word/2016/wordml/cid" xmlns:w16="http://schemas.microsoft.com/office/word/2018/wordml" xmlns:w16du="http://schemas.microsoft.com/office/word/2023/wordml/word16du" xmlns:w16sdtdh="http://schemas.microsoft.com/office/word/2020/wordml/sdtdatahash" xmlns:w16se="http://schemas.microsoft.com/office/word/2015/wordml/symex" xmlns:wpg="http://schemas.microsoft.com/office/word/2010/wordprocessingGroup" xmlns:wpi="http://schemas.microsoft.com/office/word/2010/wordprocessingInk" xmlns:wne="http://schemas.microsoft.com/office/word/2006/wordml" xmlns:wps="http://schemas.microsoft.com/office/word/2010/wordprocessingShape" mc:Ignorable="w14 w15 w16se w16cid w16 w16cex w16sdtdh w16du wp14">
   <w:body>
     <w:p>
       <w:pPr>
@@ -98,7 +98,7 @@
           <w:rFonts w:ascii="Aptos" w:eastAsia="Aptos" w:hAnsi="Aptos" w:cs="Aptos"/>
           <w:color w:val="000000" w:themeColor="text1"/>
         </w:rPr>
-        <w:t>2</w:t>
+        <w:t>3</w:t>
       </w:r>
     </w:p>
     <w:p>
@@ -249,7 +249,7 @@
               <w:rPr>
                 <w:rFonts w:ascii="Aptos" w:eastAsia="Aptos" w:hAnsi="Aptos" w:cs="Aptos"/>
               </w:rPr>
-              <w:t>3</w:t>
+              <w:t>4</w:t>
             </w:r>
             <w:r>
               <w:rPr>
@@ -261,7 +261,7 @@
               <w:rPr>
                 <w:rFonts w:ascii="Aptos" w:eastAsia="Aptos" w:hAnsi="Aptos" w:cs="Aptos"/>
               </w:rPr>
-              <w:t>08</w:t>
+              <w:t>26</w:t>
             </w:r>
             <w:r>
               <w:rPr>
@@ -296,13 +296,19 @@
               <w:rPr>
                 <w:rFonts w:ascii="Aptos" w:eastAsia="Aptos" w:hAnsi="Aptos" w:cs="Aptos"/>
               </w:rPr>
-              <w:t>2</w:t>
-            </w:r>
-            <w:r>
-              <w:rPr>
-                <w:rFonts w:ascii="Aptos" w:eastAsia="Aptos" w:hAnsi="Aptos" w:cs="Aptos"/>
-              </w:rPr>
-              <w:t>.0</w:t>
+              <w:t>3</w:t>
+            </w:r>
+            <w:r>
+              <w:rPr>
+                <w:rFonts w:ascii="Aptos" w:eastAsia="Aptos" w:hAnsi="Aptos" w:cs="Aptos"/>
+              </w:rPr>
+              <w:t>.</w:t>
+            </w:r>
+            <w:r>
+              <w:rPr>
+                <w:rFonts w:ascii="Aptos" w:eastAsia="Aptos" w:hAnsi="Aptos" w:cs="Aptos"/>
+              </w:rPr>
+              <w:t>4</w:t>
             </w:r>
           </w:p>
         </w:tc>
@@ -435,13 +441,13 @@
         </w:rPr>
         <w:t xml:space="preserve">Repository: </w:t>
       </w:r>
-      <w:hyperlink r:id="rId8">
+      <w:hyperlink r:id="rId8" w:history="1">
         <w:r>
           <w:rPr>
             <w:rStyle w:val="Hipervnculo"/>
             <w:rFonts w:ascii="Aptos" w:eastAsia="Aptos" w:hAnsi="Aptos" w:cs="Aptos"/>
           </w:rPr>
-          <w:t>https://github.com/JesusFern/Acme-SF-D01</w:t>
+          <w:t>https://github.com/JesusFern/Acme-SF-D03</w:t>
         </w:r>
       </w:hyperlink>
     </w:p>
@@ -1044,6 +1050,7 @@
                 <w:rFonts w:ascii="Aptos" w:eastAsia="Aptos" w:hAnsi="Aptos" w:cs="Aptos"/>
               </w:rPr>
             </w:pPr>
+            <w:bookmarkStart w:id="2" w:name="_Hlk164981362"/>
             <w:r>
               <w:rPr>
                 <w:rFonts w:ascii="Aptos" w:eastAsia="Aptos" w:hAnsi="Aptos" w:cs="Aptos"/>
@@ -1167,26 +1174,7 @@
               <w:rPr>
                 <w:rFonts w:ascii="Aptos" w:eastAsia="Aptos" w:hAnsi="Aptos" w:cs="Aptos"/>
               </w:rPr>
-              <w:t>1</w:t>
-            </w:r>
-            <w:r>
-              <w:rPr>
-                <w:rFonts w:ascii="Aptos" w:eastAsia="Aptos" w:hAnsi="Aptos" w:cs="Aptos"/>
-                <w:vertAlign w:val="superscript"/>
-              </w:rPr>
-              <w:t>st</w:t>
-            </w:r>
-            <w:r>
-              <w:rPr>
-                <w:rFonts w:ascii="Aptos" w:eastAsia="Aptos" w:hAnsi="Aptos" w:cs="Aptos"/>
-              </w:rPr>
-              <w:t xml:space="preserve"> review</w:t>
-            </w:r>
-            <w:r>
-              <w:rPr>
-                <w:rFonts w:ascii="Aptos" w:eastAsia="Aptos" w:hAnsi="Aptos" w:cs="Aptos"/>
-              </w:rPr>
-              <w:t xml:space="preserve"> with some mistakes</w:t>
+              <w:t>Follow up</w:t>
             </w:r>
           </w:p>
         </w:tc>
@@ -1237,7 +1225,7 @@
               <w:rPr>
                 <w:rFonts w:ascii="Aptos" w:eastAsia="Aptos" w:hAnsi="Aptos" w:cs="Aptos"/>
               </w:rPr>
-              <w:t>02/21/2024</w:t>
+              <w:t>02/16/2024</w:t>
             </w:r>
           </w:p>
         </w:tc>
@@ -1259,20 +1247,20 @@
               <w:rPr>
                 <w:rFonts w:ascii="Aptos" w:eastAsia="Aptos" w:hAnsi="Aptos" w:cs="Aptos"/>
               </w:rPr>
-              <w:t>2</w:t>
+              <w:t>1</w:t>
             </w:r>
             <w:r>
               <w:rPr>
                 <w:rFonts w:ascii="Aptos" w:eastAsia="Aptos" w:hAnsi="Aptos" w:cs="Aptos"/>
                 <w:vertAlign w:val="superscript"/>
               </w:rPr>
-              <w:t>nd</w:t>
-            </w:r>
-            <w:r>
-              <w:rPr>
-                <w:rFonts w:ascii="Aptos" w:eastAsia="Aptos" w:hAnsi="Aptos" w:cs="Aptos"/>
-              </w:rPr>
-              <w:t xml:space="preserve"> review with progress and new errors </w:t>
+              <w:t>st</w:t>
+            </w:r>
+            <w:r>
+              <w:rPr>
+                <w:rFonts w:ascii="Aptos" w:eastAsia="Aptos" w:hAnsi="Aptos" w:cs="Aptos"/>
+              </w:rPr>
+              <w:t xml:space="preserve"> deliverable</w:t>
             </w:r>
           </w:p>
         </w:tc>
@@ -1300,7 +1288,7 @@
               <w:rPr>
                 <w:rFonts w:ascii="Aptos" w:eastAsia="Aptos" w:hAnsi="Aptos" w:cs="Aptos"/>
               </w:rPr>
-              <w:t>v1r2</w:t>
+              <w:t>v2r0</w:t>
             </w:r>
           </w:p>
         </w:tc>
@@ -1323,7 +1311,7 @@
               <w:rPr>
                 <w:rFonts w:ascii="Aptos" w:eastAsia="Aptos" w:hAnsi="Aptos" w:cs="Aptos"/>
               </w:rPr>
-              <w:t>03/06/2024</w:t>
+              <w:t>02/21/2024</w:t>
             </w:r>
           </w:p>
         </w:tc>
@@ -1345,26 +1333,7 @@
               <w:rPr>
                 <w:rFonts w:ascii="Aptos" w:eastAsia="Aptos" w:hAnsi="Aptos" w:cs="Aptos"/>
               </w:rPr>
-              <w:t>3</w:t>
-            </w:r>
-            <w:r>
-              <w:rPr>
-                <w:rFonts w:ascii="Aptos" w:eastAsia="Aptos" w:hAnsi="Aptos" w:cs="Aptos"/>
-                <w:vertAlign w:val="superscript"/>
-              </w:rPr>
-              <w:t>rd</w:t>
-            </w:r>
-            <w:r>
-              <w:rPr>
-                <w:rFonts w:ascii="Aptos" w:eastAsia="Aptos" w:hAnsi="Aptos" w:cs="Aptos"/>
-              </w:rPr>
-              <w:t xml:space="preserve"> review before </w:t>
-            </w:r>
-            <w:r>
-              <w:rPr>
-                <w:rFonts w:ascii="Aptos" w:eastAsia="Aptos" w:hAnsi="Aptos" w:cs="Aptos"/>
-              </w:rPr>
-              <w:t>delivery</w:t>
+              <w:t>Follow up</w:t>
             </w:r>
           </w:p>
         </w:tc>
@@ -1392,7 +1361,7 @@
               <w:rPr>
                 <w:rFonts w:ascii="Aptos" w:eastAsia="Aptos" w:hAnsi="Aptos" w:cs="Aptos"/>
               </w:rPr>
-              <w:t>v2r0</w:t>
+              <w:t>v2r1</w:t>
             </w:r>
           </w:p>
         </w:tc>
@@ -1415,7 +1384,7 @@
               <w:rPr>
                 <w:rFonts w:ascii="Aptos" w:eastAsia="Aptos" w:hAnsi="Aptos" w:cs="Aptos"/>
               </w:rPr>
-              <w:t>03/08/2024</w:t>
+              <w:t>03/06/2024</w:t>
             </w:r>
           </w:p>
         </w:tc>
@@ -1437,24 +1406,476 @@
               <w:rPr>
                 <w:rFonts w:ascii="Aptos" w:eastAsia="Aptos" w:hAnsi="Aptos" w:cs="Aptos"/>
               </w:rPr>
-              <w:t>2</w:t>
-            </w:r>
-            <w:r>
-              <w:rPr>
-                <w:rFonts w:ascii="Aptos" w:eastAsia="Aptos" w:hAnsi="Aptos" w:cs="Aptos"/>
-                <w:vertAlign w:val="superscript"/>
-              </w:rPr>
-              <w:t>nd</w:t>
-            </w:r>
-            <w:r>
-              <w:rPr>
-                <w:rFonts w:ascii="Aptos" w:eastAsia="Aptos" w:hAnsi="Aptos" w:cs="Aptos"/>
-              </w:rPr>
-              <w:t xml:space="preserve"> delivery</w:t>
+              <w:t>Follow up</w:t>
             </w:r>
           </w:p>
         </w:tc>
       </w:tr>
+      <w:tr>
+        <w:trPr>
+          <w:trHeight w:val="300"/>
+        </w:trPr>
+        <w:tc>
+          <w:tcPr>
+            <w:tcW w:w="2266" w:type="dxa"/>
+            <w:tcMar>
+              <w:left w:w="105" w:type="dxa"/>
+              <w:right w:w="105" w:type="dxa"/>
+            </w:tcMar>
+          </w:tcPr>
+          <w:p>
+            <w:pPr>
+              <w:jc w:val="center"/>
+              <w:rPr>
+                <w:rFonts w:ascii="Aptos" w:eastAsia="Aptos" w:hAnsi="Aptos" w:cs="Aptos"/>
+              </w:rPr>
+            </w:pPr>
+            <w:r>
+              <w:rPr>
+                <w:rFonts w:ascii="Aptos" w:eastAsia="Aptos" w:hAnsi="Aptos" w:cs="Aptos"/>
+              </w:rPr>
+              <w:t>v2r2</w:t>
+            </w:r>
+          </w:p>
+        </w:tc>
+        <w:tc>
+          <w:tcPr>
+            <w:tcW w:w="3895" w:type="dxa"/>
+            <w:tcMar>
+              <w:left w:w="105" w:type="dxa"/>
+              <w:right w:w="105" w:type="dxa"/>
+            </w:tcMar>
+          </w:tcPr>
+          <w:p>
+            <w:pPr>
+              <w:jc w:val="center"/>
+              <w:rPr>
+                <w:rFonts w:ascii="Aptos" w:eastAsia="Aptos" w:hAnsi="Aptos" w:cs="Aptos"/>
+              </w:rPr>
+            </w:pPr>
+            <w:r>
+              <w:rPr>
+                <w:rFonts w:ascii="Aptos" w:eastAsia="Aptos" w:hAnsi="Aptos" w:cs="Aptos"/>
+              </w:rPr>
+              <w:t>03/08/2024</w:t>
+            </w:r>
+          </w:p>
+        </w:tc>
+        <w:tc>
+          <w:tcPr>
+            <w:tcW w:w="3199" w:type="dxa"/>
+            <w:tcMar>
+              <w:left w:w="105" w:type="dxa"/>
+              <w:right w:w="105" w:type="dxa"/>
+            </w:tcMar>
+          </w:tcPr>
+          <w:p>
+            <w:pPr>
+              <w:rPr>
+                <w:rFonts w:ascii="Aptos" w:eastAsia="Aptos" w:hAnsi="Aptos" w:cs="Aptos"/>
+              </w:rPr>
+            </w:pPr>
+            <w:r>
+              <w:rPr>
+                <w:rFonts w:ascii="Aptos" w:eastAsia="Aptos" w:hAnsi="Aptos" w:cs="Aptos"/>
+              </w:rPr>
+              <w:t>2</w:t>
+            </w:r>
+            <w:r>
+              <w:rPr>
+                <w:rFonts w:ascii="Aptos" w:eastAsia="Aptos" w:hAnsi="Aptos" w:cs="Aptos"/>
+                <w:vertAlign w:val="superscript"/>
+              </w:rPr>
+              <w:t>nd</w:t>
+            </w:r>
+            <w:r>
+              <w:rPr>
+                <w:rFonts w:ascii="Aptos" w:eastAsia="Aptos" w:hAnsi="Aptos" w:cs="Aptos"/>
+              </w:rPr>
+              <w:t xml:space="preserve"> deliverable</w:t>
+            </w:r>
+          </w:p>
+        </w:tc>
+      </w:tr>
+      <w:tr>
+        <w:trPr>
+          <w:trHeight w:val="300"/>
+        </w:trPr>
+        <w:tc>
+          <w:tcPr>
+            <w:tcW w:w="2266" w:type="dxa"/>
+            <w:tcMar>
+              <w:left w:w="105" w:type="dxa"/>
+              <w:right w:w="105" w:type="dxa"/>
+            </w:tcMar>
+          </w:tcPr>
+          <w:p>
+            <w:pPr>
+              <w:jc w:val="center"/>
+              <w:rPr>
+                <w:rFonts w:ascii="Aptos" w:eastAsia="Aptos" w:hAnsi="Aptos" w:cs="Aptos"/>
+              </w:rPr>
+            </w:pPr>
+            <w:r>
+              <w:rPr>
+                <w:rFonts w:ascii="Aptos" w:eastAsia="Aptos" w:hAnsi="Aptos" w:cs="Aptos"/>
+              </w:rPr>
+              <w:t>v3r0</w:t>
+            </w:r>
+          </w:p>
+        </w:tc>
+        <w:tc>
+          <w:tcPr>
+            <w:tcW w:w="3895" w:type="dxa"/>
+            <w:tcMar>
+              <w:left w:w="105" w:type="dxa"/>
+              <w:right w:w="105" w:type="dxa"/>
+            </w:tcMar>
+          </w:tcPr>
+          <w:p>
+            <w:pPr>
+              <w:jc w:val="center"/>
+              <w:rPr>
+                <w:rFonts w:ascii="Aptos" w:eastAsia="Aptos" w:hAnsi="Aptos" w:cs="Aptos"/>
+              </w:rPr>
+            </w:pPr>
+            <w:r>
+              <w:rPr>
+                <w:rFonts w:ascii="Aptos" w:eastAsia="Aptos" w:hAnsi="Aptos" w:cs="Aptos"/>
+              </w:rPr>
+              <w:t>04/03/2024</w:t>
+            </w:r>
+          </w:p>
+        </w:tc>
+        <w:tc>
+          <w:tcPr>
+            <w:tcW w:w="3199" w:type="dxa"/>
+            <w:tcMar>
+              <w:left w:w="105" w:type="dxa"/>
+              <w:right w:w="105" w:type="dxa"/>
+            </w:tcMar>
+          </w:tcPr>
+          <w:p>
+            <w:pPr>
+              <w:rPr>
+                <w:rFonts w:ascii="Aptos" w:eastAsia="Aptos" w:hAnsi="Aptos" w:cs="Aptos"/>
+              </w:rPr>
+            </w:pPr>
+            <w:r>
+              <w:rPr>
+                <w:rFonts w:ascii="Aptos" w:eastAsia="Aptos" w:hAnsi="Aptos" w:cs="Aptos"/>
+              </w:rPr>
+              <w:t>Follow up</w:t>
+            </w:r>
+          </w:p>
+        </w:tc>
+      </w:tr>
+      <w:tr>
+        <w:trPr>
+          <w:trHeight w:val="300"/>
+        </w:trPr>
+        <w:tc>
+          <w:tcPr>
+            <w:tcW w:w="2266" w:type="dxa"/>
+            <w:tcMar>
+              <w:left w:w="105" w:type="dxa"/>
+              <w:right w:w="105" w:type="dxa"/>
+            </w:tcMar>
+          </w:tcPr>
+          <w:p>
+            <w:pPr>
+              <w:jc w:val="center"/>
+              <w:rPr>
+                <w:rFonts w:ascii="Aptos" w:eastAsia="Aptos" w:hAnsi="Aptos" w:cs="Aptos"/>
+              </w:rPr>
+            </w:pPr>
+            <w:r>
+              <w:rPr>
+                <w:rFonts w:ascii="Aptos" w:eastAsia="Aptos" w:hAnsi="Aptos" w:cs="Aptos"/>
+              </w:rPr>
+              <w:t>v3r1</w:t>
+            </w:r>
+          </w:p>
+        </w:tc>
+        <w:tc>
+          <w:tcPr>
+            <w:tcW w:w="3895" w:type="dxa"/>
+            <w:tcMar>
+              <w:left w:w="105" w:type="dxa"/>
+              <w:right w:w="105" w:type="dxa"/>
+            </w:tcMar>
+          </w:tcPr>
+          <w:p>
+            <w:pPr>
+              <w:jc w:val="center"/>
+              <w:rPr>
+                <w:rFonts w:ascii="Aptos" w:eastAsia="Aptos" w:hAnsi="Aptos" w:cs="Aptos"/>
+              </w:rPr>
+            </w:pPr>
+            <w:r>
+              <w:rPr>
+                <w:rFonts w:ascii="Aptos" w:eastAsia="Aptos" w:hAnsi="Aptos" w:cs="Aptos"/>
+              </w:rPr>
+              <w:t>04/10/2024</w:t>
+            </w:r>
+          </w:p>
+        </w:tc>
+        <w:tc>
+          <w:tcPr>
+            <w:tcW w:w="3199" w:type="dxa"/>
+            <w:tcMar>
+              <w:left w:w="105" w:type="dxa"/>
+              <w:right w:w="105" w:type="dxa"/>
+            </w:tcMar>
+          </w:tcPr>
+          <w:p>
+            <w:pPr>
+              <w:rPr>
+                <w:rFonts w:ascii="Aptos" w:eastAsia="Aptos" w:hAnsi="Aptos" w:cs="Aptos"/>
+              </w:rPr>
+            </w:pPr>
+            <w:r>
+              <w:rPr>
+                <w:rFonts w:ascii="Aptos" w:eastAsia="Aptos" w:hAnsi="Aptos" w:cs="Aptos"/>
+              </w:rPr>
+              <w:t>Follow up</w:t>
+            </w:r>
+          </w:p>
+        </w:tc>
+      </w:tr>
+      <w:tr>
+        <w:trPr>
+          <w:trHeight w:val="300"/>
+        </w:trPr>
+        <w:tc>
+          <w:tcPr>
+            <w:tcW w:w="2266" w:type="dxa"/>
+            <w:tcMar>
+              <w:left w:w="105" w:type="dxa"/>
+              <w:right w:w="105" w:type="dxa"/>
+            </w:tcMar>
+          </w:tcPr>
+          <w:p>
+            <w:pPr>
+              <w:jc w:val="center"/>
+              <w:rPr>
+                <w:rFonts w:ascii="Aptos" w:eastAsia="Aptos" w:hAnsi="Aptos" w:cs="Aptos"/>
+              </w:rPr>
+            </w:pPr>
+            <w:r>
+              <w:rPr>
+                <w:rFonts w:ascii="Aptos" w:eastAsia="Aptos" w:hAnsi="Aptos" w:cs="Aptos"/>
+              </w:rPr>
+              <w:t>v3r2</w:t>
+            </w:r>
+          </w:p>
+        </w:tc>
+        <w:tc>
+          <w:tcPr>
+            <w:tcW w:w="3895" w:type="dxa"/>
+            <w:tcMar>
+              <w:left w:w="105" w:type="dxa"/>
+              <w:right w:w="105" w:type="dxa"/>
+            </w:tcMar>
+          </w:tcPr>
+          <w:p>
+            <w:pPr>
+              <w:jc w:val="center"/>
+              <w:rPr>
+                <w:rFonts w:ascii="Aptos" w:eastAsia="Aptos" w:hAnsi="Aptos" w:cs="Aptos"/>
+              </w:rPr>
+            </w:pPr>
+            <w:r>
+              <w:rPr>
+                <w:rFonts w:ascii="Aptos" w:eastAsia="Aptos" w:hAnsi="Aptos" w:cs="Aptos"/>
+              </w:rPr>
+              <w:t>04/22/2024</w:t>
+            </w:r>
+          </w:p>
+        </w:tc>
+        <w:tc>
+          <w:tcPr>
+            <w:tcW w:w="3199" w:type="dxa"/>
+            <w:tcMar>
+              <w:left w:w="105" w:type="dxa"/>
+              <w:right w:w="105" w:type="dxa"/>
+            </w:tcMar>
+          </w:tcPr>
+          <w:p>
+            <w:pPr>
+              <w:rPr>
+                <w:rFonts w:ascii="Aptos" w:eastAsia="Aptos" w:hAnsi="Aptos" w:cs="Aptos"/>
+              </w:rPr>
+            </w:pPr>
+            <w:r>
+              <w:rPr>
+                <w:rFonts w:ascii="Aptos" w:eastAsia="Aptos" w:hAnsi="Aptos" w:cs="Aptos"/>
+              </w:rPr>
+              <w:t>Follow up</w:t>
+            </w:r>
+          </w:p>
+        </w:tc>
+      </w:tr>
+      <w:tr>
+        <w:trPr>
+          <w:trHeight w:val="300"/>
+        </w:trPr>
+        <w:tc>
+          <w:tcPr>
+            <w:tcW w:w="2266" w:type="dxa"/>
+            <w:tcMar>
+              <w:left w:w="105" w:type="dxa"/>
+              <w:right w:w="105" w:type="dxa"/>
+            </w:tcMar>
+          </w:tcPr>
+          <w:p>
+            <w:pPr>
+              <w:jc w:val="center"/>
+              <w:rPr>
+                <w:rFonts w:ascii="Aptos" w:eastAsia="Aptos" w:hAnsi="Aptos" w:cs="Aptos"/>
+              </w:rPr>
+            </w:pPr>
+            <w:r>
+              <w:rPr>
+                <w:rFonts w:ascii="Aptos" w:eastAsia="Aptos" w:hAnsi="Aptos" w:cs="Aptos"/>
+              </w:rPr>
+              <w:t>v3r3</w:t>
+            </w:r>
+          </w:p>
+        </w:tc>
+        <w:tc>
+          <w:tcPr>
+            <w:tcW w:w="3895" w:type="dxa"/>
+            <w:tcMar>
+              <w:left w:w="105" w:type="dxa"/>
+              <w:right w:w="105" w:type="dxa"/>
+            </w:tcMar>
+          </w:tcPr>
+          <w:p>
+            <w:pPr>
+              <w:jc w:val="center"/>
+              <w:rPr>
+                <w:rFonts w:ascii="Aptos" w:eastAsia="Aptos" w:hAnsi="Aptos" w:cs="Aptos"/>
+              </w:rPr>
+            </w:pPr>
+            <w:r>
+              <w:rPr>
+                <w:rFonts w:ascii="Aptos" w:eastAsia="Aptos" w:hAnsi="Aptos" w:cs="Aptos"/>
+              </w:rPr>
+              <w:t>04/24/2024</w:t>
+            </w:r>
+          </w:p>
+        </w:tc>
+        <w:tc>
+          <w:tcPr>
+            <w:tcW w:w="3199" w:type="dxa"/>
+            <w:tcMar>
+              <w:left w:w="105" w:type="dxa"/>
+              <w:right w:w="105" w:type="dxa"/>
+            </w:tcMar>
+          </w:tcPr>
+          <w:p>
+            <w:pPr>
+              <w:rPr>
+                <w:rFonts w:ascii="Aptos" w:eastAsia="Aptos" w:hAnsi="Aptos" w:cs="Aptos"/>
+              </w:rPr>
+            </w:pPr>
+            <w:r>
+              <w:rPr>
+                <w:rFonts w:ascii="Aptos" w:eastAsia="Aptos" w:hAnsi="Aptos" w:cs="Aptos"/>
+              </w:rPr>
+              <w:t>Follow up</w:t>
+            </w:r>
+          </w:p>
+        </w:tc>
+      </w:tr>
+      <w:tr>
+        <w:trPr>
+          <w:trHeight w:val="300"/>
+        </w:trPr>
+        <w:tc>
+          <w:tcPr>
+            <w:tcW w:w="2266" w:type="dxa"/>
+            <w:tcMar>
+              <w:left w:w="105" w:type="dxa"/>
+              <w:right w:w="105" w:type="dxa"/>
+            </w:tcMar>
+          </w:tcPr>
+          <w:p>
+            <w:pPr>
+              <w:jc w:val="center"/>
+              <w:rPr>
+                <w:rFonts w:ascii="Aptos" w:eastAsia="Aptos" w:hAnsi="Aptos" w:cs="Aptos"/>
+              </w:rPr>
+            </w:pPr>
+            <w:r>
+              <w:rPr>
+                <w:rFonts w:ascii="Aptos" w:eastAsia="Aptos" w:hAnsi="Aptos" w:cs="Aptos"/>
+              </w:rPr>
+              <w:t>v3r4</w:t>
+            </w:r>
+          </w:p>
+        </w:tc>
+        <w:tc>
+          <w:tcPr>
+            <w:tcW w:w="3895" w:type="dxa"/>
+            <w:tcMar>
+              <w:left w:w="105" w:type="dxa"/>
+              <w:right w:w="105" w:type="dxa"/>
+            </w:tcMar>
+          </w:tcPr>
+          <w:p>
+            <w:pPr>
+              <w:jc w:val="center"/>
+              <w:rPr>
+                <w:rFonts w:ascii="Aptos" w:eastAsia="Aptos" w:hAnsi="Aptos" w:cs="Aptos"/>
+              </w:rPr>
+            </w:pPr>
+            <w:r>
+              <w:rPr>
+                <w:rFonts w:ascii="Aptos" w:eastAsia="Aptos" w:hAnsi="Aptos" w:cs="Aptos"/>
+              </w:rPr>
+              <w:t>04/25/2024</w:t>
+            </w:r>
+          </w:p>
+        </w:tc>
+        <w:tc>
+          <w:tcPr>
+            <w:tcW w:w="3199" w:type="dxa"/>
+            <w:tcMar>
+              <w:left w:w="105" w:type="dxa"/>
+              <w:right w:w="105" w:type="dxa"/>
+            </w:tcMar>
+          </w:tcPr>
+          <w:p>
+            <w:pPr>
+              <w:rPr>
+                <w:rFonts w:ascii="Aptos" w:eastAsia="Aptos" w:hAnsi="Aptos" w:cs="Aptos"/>
+              </w:rPr>
+            </w:pPr>
+            <w:r>
+              <w:rPr>
+                <w:rFonts w:ascii="Aptos" w:eastAsia="Aptos" w:hAnsi="Aptos" w:cs="Aptos"/>
+              </w:rPr>
+              <w:t>3</w:t>
+            </w:r>
+            <w:r>
+              <w:rPr>
+                <w:rFonts w:ascii="Aptos" w:eastAsia="Aptos" w:hAnsi="Aptos" w:cs="Aptos"/>
+                <w:vertAlign w:val="superscript"/>
+              </w:rPr>
+              <w:t>rd</w:t>
+            </w:r>
+            <w:r>
+              <w:rPr>
+                <w:rFonts w:ascii="Aptos" w:eastAsia="Aptos" w:hAnsi="Aptos" w:cs="Aptos"/>
+              </w:rPr>
+              <w:t xml:space="preserve"> deliverable</w:t>
+            </w:r>
+          </w:p>
+        </w:tc>
+      </w:tr>
+      <w:bookmarkEnd w:id="2"/>
     </w:tbl>
     <w:p/>
     <w:p/>
@@ -1474,110 +1895,90 @@
       <w:pPr>
         <w:pStyle w:val="Ttulo1"/>
       </w:pPr>
-      <w:bookmarkStart w:id="2" w:name="_Toc160818466"/>
+      <w:bookmarkStart w:id="3" w:name="_Toc160818466"/>
       <w:r>
         <w:lastRenderedPageBreak/>
         <w:t>Introduction</w:t>
-      </w:r>
-      <w:bookmarkEnd w:id="2"/>
-    </w:p>
-    <w:p>
-      <w:r>
-        <w:t>This is the analysis report of the first deliverable of student #3. It will talk about the requirements that required some analysis on how to address them, the choices that could be made, and the one that was chosen.</w:t>
-      </w:r>
-    </w:p>
-    <w:p/>
-    <w:p/>
-    <w:p/>
-    <w:p/>
-    <w:p/>
-    <w:p/>
-    <w:p/>
-    <w:p/>
-    <w:p/>
-    <w:p/>
-    <w:p/>
-    <w:p/>
-    <w:p/>
-    <w:p/>
-    <w:p/>
-    <w:p/>
-    <w:p/>
-    <w:p/>
-    <w:p/>
-    <w:p/>
-    <w:p/>
-    <w:p>
-      <w:pPr>
-        <w:pStyle w:val="Ttulo1"/>
-      </w:pPr>
-      <w:bookmarkStart w:id="3" w:name="_Toc160818467"/>
-      <w:r>
-        <w:lastRenderedPageBreak/>
-        <w:t>Contents</w:t>
       </w:r>
       <w:bookmarkEnd w:id="3"/>
     </w:p>
     <w:p>
       <w:r>
-        <w:t>In this deliverable there have been certain attributes and relationships on which an analysis has been performed.</w:t>
-      </w:r>
+        <w:t>This is the analysis report of the first deliverable of student #3. It will talk about the requirements that required some analysis on how to address them, the choices that could be made, and the one that was chosen.</w:t>
+      </w:r>
+    </w:p>
+    <w:p/>
+    <w:p/>
+    <w:p/>
+    <w:p/>
+    <w:p/>
+    <w:p/>
+    <w:p/>
+    <w:p/>
+    <w:p/>
+    <w:p/>
+    <w:p/>
+    <w:p/>
+    <w:p/>
+    <w:p/>
+    <w:p/>
+    <w:p/>
+    <w:p/>
+    <w:p/>
+    <w:p/>
+    <w:p/>
+    <w:p/>
+    <w:p>
+      <w:pPr>
+        <w:pStyle w:val="Ttulo1"/>
+      </w:pPr>
+      <w:bookmarkStart w:id="4" w:name="_Toc160818467"/>
+      <w:r>
+        <w:lastRenderedPageBreak/>
+        <w:t>Contents</w:t>
+      </w:r>
+      <w:bookmarkEnd w:id="4"/>
     </w:p>
     <w:p>
       <w:r>
-        <w:t>Information requirements:</w:t>
+        <w:t xml:space="preserve">In this deliverable, there have been certain features on certain </w:t>
+      </w:r>
+      <w:r>
+        <w:t>entities</w:t>
+      </w:r>
+      <w:r>
+        <w:t xml:space="preserve"> on which an analysis has been performed</w:t>
+      </w:r>
+      <w:r>
+        <w:t>.</w:t>
       </w:r>
     </w:p>
     <w:p>
       <w:r>
-        <w:t xml:space="preserve">Requirement </w:t>
-      </w:r>
-      <w:r>
-        <w:t>3 GROUP</w:t>
-      </w:r>
-      <w:r>
-        <w:t xml:space="preserve"> - Claim: In this requirement </w:t>
-      </w:r>
-      <w:r>
-        <w:t xml:space="preserve">I </w:t>
-      </w:r>
-      <w:r>
-        <w:t xml:space="preserve">did not </w:t>
-      </w:r>
-      <w:proofErr w:type="gramStart"/>
-      <w:r>
-        <w:t>found</w:t>
-      </w:r>
-      <w:proofErr w:type="gramEnd"/>
-      <w:r>
-        <w:t xml:space="preserve"> much ambiguity</w:t>
-      </w:r>
-      <w:r>
-        <w:t>, it was developed without problems.</w:t>
+        <w:t>Information requirements:</w:t>
       </w:r>
     </w:p>
     <w:p>
       <w:r>
-        <w:t xml:space="preserve">Requirement 8 GROUP – Claim sample data: In this requirement I did not </w:t>
-      </w:r>
-      <w:proofErr w:type="gramStart"/>
-      <w:r>
-        <w:t>found</w:t>
-      </w:r>
-      <w:proofErr w:type="gramEnd"/>
-      <w:r>
-        <w:t xml:space="preserve"> much ambiguity, it was developed without problems.</w:t>
-      </w:r>
-    </w:p>
-    <w:p>
-      <w:r>
-        <w:t xml:space="preserve">Requirement 2 </w:t>
+        <w:t xml:space="preserve">Requirement </w:t>
+      </w:r>
+      <w:r>
+        <w:t>6</w:t>
+      </w:r>
+      <w:r>
+        <w:t xml:space="preserve"> </w:t>
       </w:r>
       <w:r>
         <w:t xml:space="preserve">STUDENT 3 </w:t>
       </w:r>
       <w:r>
-        <w:t xml:space="preserve">– Training module: </w:t>
+        <w:t xml:space="preserve">– </w:t>
+      </w:r>
+      <w:r>
+        <w:t>Developer operations on t</w:t>
+      </w:r>
+      <w:r>
+        <w:t xml:space="preserve">raining module: </w:t>
       </w:r>
     </w:p>
     <w:p>
@@ -1589,27 +1990,39 @@
         </w:numPr>
       </w:pPr>
       <w:r>
-        <w:t xml:space="preserve">In this requirement </w:t>
-      </w:r>
-      <w:r>
-        <w:t xml:space="preserve">I </w:t>
-      </w:r>
-      <w:r>
-        <w:t>found some ambiguity because the attribute “update moment” was not specified too much. I</w:t>
-      </w:r>
-      <w:r>
-        <w:t xml:space="preserve">n a meeting with the </w:t>
-      </w:r>
-      <w:proofErr w:type="gramStart"/>
-      <w:r>
-        <w:t>client</w:t>
-      </w:r>
-      <w:proofErr w:type="gramEnd"/>
-      <w:r>
-        <w:t xml:space="preserve"> we were told that this attribute should be modelled by 2 to define the date range that contained his constraint.</w:t>
+        <w:t>In this requirement there was not much ambiguity beyond the above problems, so it went smoothly.</w:t>
+      </w:r>
+    </w:p>
+    <w:p>
+      <w:r>
+        <w:t xml:space="preserve">Requirement </w:t>
+      </w:r>
+      <w:r>
+        <w:t>7</w:t>
       </w:r>
       <w:r>
         <w:t xml:space="preserve"> </w:t>
+      </w:r>
+      <w:r>
+        <w:t>STUDENT 3</w:t>
+      </w:r>
+      <w:r>
+        <w:t xml:space="preserve"> </w:t>
+      </w:r>
+      <w:r>
+        <w:t>– Developer</w:t>
+      </w:r>
+      <w:r>
+        <w:t xml:space="preserve"> operations on training </w:t>
+      </w:r>
+      <w:r>
+        <w:t>session</w:t>
+      </w:r>
+      <w:r>
+        <w:t>s</w:t>
+      </w:r>
+      <w:r>
+        <w:t xml:space="preserve">: </w:t>
       </w:r>
     </w:p>
     <w:p>
@@ -1621,46 +2034,19 @@
         </w:numPr>
       </w:pPr>
       <w:r>
-        <w:t xml:space="preserve">Moreover, </w:t>
-      </w:r>
-      <w:r>
-        <w:t xml:space="preserve">in </w:t>
-      </w:r>
-      <w:r>
-        <w:t>the attribute “time” defined in the requ</w:t>
-      </w:r>
-      <w:r>
-        <w:t>irement</w:t>
+        <w:t xml:space="preserve">In relation to the previous deliverable, problems were already encountered in modelling certain requirements. However, it has been possible to do it correctly, albeit with variations thanks to the meeting with the client </w:t>
+      </w:r>
+      <w:proofErr w:type="gramStart"/>
+      <w:r>
+        <w:t>in order to</w:t>
+      </w:r>
+      <w:proofErr w:type="gramEnd"/>
+      <w:r>
+        <w:t xml:space="preserve"> model the requirement correctly.</w:t>
       </w:r>
       <w:r>
         <w:t xml:space="preserve"> </w:t>
       </w:r>
-      <w:r>
-        <w:t xml:space="preserve">I </w:t>
-      </w:r>
-      <w:r>
-        <w:t>found some ambiguity because the attribute "total time" was not specified too much. We found a forum post where the client specified how to model this property. It is attached below:</w:t>
-      </w:r>
-      <w:r>
-        <w:t xml:space="preserve"> </w:t>
-      </w:r>
-    </w:p>
-    <w:p>
-      <w:pPr>
-        <w:pStyle w:val="Prrafodelista"/>
-        <w:numPr>
-          <w:ilvl w:val="1"/>
-          <w:numId w:val="14"/>
-        </w:numPr>
-      </w:pPr>
-      <w:hyperlink r:id="rId9" w:history="1">
-        <w:r>
-          <w:rPr>
-            <w:rStyle w:val="Hipervnculo"/>
-          </w:rPr>
-          <w:t>Link</w:t>
-        </w:r>
-      </w:hyperlink>
     </w:p>
     <w:p>
       <w:pPr>
@@ -1671,58 +2057,92 @@
         </w:numPr>
       </w:pPr>
       <w:r>
-        <w:t xml:space="preserve">Furthermore, in the attributes “email” and “link” defined in the requirement </w:t>
-      </w:r>
-      <w:r>
-        <w:t xml:space="preserve">I </w:t>
-      </w:r>
-      <w:r>
-        <w:t>found some ambiguity because the attributes did not have an associated rank. We found a forum post where the client specified more about this. It is attached below:</w:t>
+        <w:t xml:space="preserve">In the previous release, the </w:t>
+      </w:r>
+      <w:proofErr w:type="spellStart"/>
+      <w:r>
+        <w:t>boolean</w:t>
+      </w:r>
+      <w:proofErr w:type="spellEnd"/>
+      <w:r>
+        <w:t xml:space="preserve"> attribute "</w:t>
+      </w:r>
+      <w:proofErr w:type="spellStart"/>
+      <w:r>
+        <w:t>draftMode</w:t>
+      </w:r>
+      <w:proofErr w:type="spellEnd"/>
+      <w:r>
+        <w:t xml:space="preserve">" was added to the training session entity, </w:t>
+      </w:r>
+      <w:proofErr w:type="gramStart"/>
+      <w:r>
+        <w:t>in order to</w:t>
+      </w:r>
+      <w:proofErr w:type="gramEnd"/>
+      <w:r>
+        <w:t xml:space="preserve"> be able to perform the publish operation. However, </w:t>
+      </w:r>
+      <w:proofErr w:type="gramStart"/>
+      <w:r>
+        <w:t>due to the fact that</w:t>
+      </w:r>
+      <w:proofErr w:type="gramEnd"/>
+      <w:r>
+        <w:t xml:space="preserve"> in the requirements it was modelled that the relationship between training module and training session was a composition, this makes the existence of training session by itself impossible. Therefore, this property was removed, and the requirement to publish a training session was modelled in such a way that it will be published once a training module is published.</w:t>
       </w:r>
     </w:p>
     <w:p>
       <w:pPr>
         <w:pStyle w:val="Prrafodelista"/>
         <w:numPr>
-          <w:ilvl w:val="1"/>
+          <w:ilvl w:val="0"/>
           <w:numId w:val="14"/>
         </w:numPr>
       </w:pPr>
-      <w:hyperlink r:id="rId10" w:history="1">
-        <w:r>
-          <w:rPr>
-            <w:rStyle w:val="Hipervnculo"/>
-          </w:rPr>
-          <w:t>Link</w:t>
-        </w:r>
-      </w:hyperlink>
+      <w:r>
+        <w:t>Beyond this problem, no other complex problems were found.</w:t>
+      </w:r>
     </w:p>
     <w:p>
       <w:r>
-        <w:t>Requirement 3</w:t>
+        <w:t xml:space="preserve">Requirement </w:t>
+      </w:r>
+      <w:r>
+        <w:t>8</w:t>
       </w:r>
       <w:r>
         <w:t xml:space="preserve"> </w:t>
       </w:r>
       <w:r>
-        <w:t>STUDENT 3</w:t>
-      </w:r>
-      <w:r>
-        <w:t xml:space="preserve"> – Training session: </w:t>
-      </w:r>
-      <w:r>
-        <w:t>In this requirement there was not much ambiguity beyond the above problems, so it went smoothly.</w:t>
+        <w:t xml:space="preserve">STUDENT 3 </w:t>
+      </w:r>
+      <w:r>
+        <w:t xml:space="preserve">– </w:t>
+      </w:r>
+      <w:r>
+        <w:t xml:space="preserve">– </w:t>
+      </w:r>
+      <w:r>
+        <w:rPr>
+          <w:rFonts w:cstheme="majorHAnsi"/>
+        </w:rPr>
+        <w:t>Operations by anonymous principals on user accounts</w:t>
+      </w:r>
+      <w:r>
+        <w:t xml:space="preserve">: </w:t>
       </w:r>
     </w:p>
     <w:p>
-      <w:r>
-        <w:t xml:space="preserve">Requirement 4 </w:t>
-      </w:r>
-      <w:r>
-        <w:t xml:space="preserve">STUDENT 3 </w:t>
-      </w:r>
-      <w:r>
-        <w:t xml:space="preserve">– Developer dashboard: In this requirement </w:t>
+      <w:pPr>
+        <w:pStyle w:val="Prrafodelista"/>
+        <w:numPr>
+          <w:ilvl w:val="0"/>
+          <w:numId w:val="14"/>
+        </w:numPr>
+      </w:pPr>
+      <w:r>
+        <w:t xml:space="preserve">In this requirement </w:t>
       </w:r>
       <w:r>
         <w:t xml:space="preserve">I </w:t>
@@ -1741,80 +2161,181 @@
     </w:p>
     <w:p>
       <w:r>
-        <w:t xml:space="preserve">Requirement 5 </w:t>
-      </w:r>
-      <w:r>
-        <w:t xml:space="preserve">STUDENT 3 </w:t>
-      </w:r>
-      <w:r>
-        <w:t xml:space="preserve">– Developer sample data: In this requirement </w:t>
-      </w:r>
-      <w:r>
-        <w:t xml:space="preserve">I </w:t>
-      </w:r>
-      <w:r>
-        <w:t xml:space="preserve">did not </w:t>
-      </w:r>
-      <w:proofErr w:type="gramStart"/>
-      <w:r>
-        <w:t>found</w:t>
-      </w:r>
-      <w:proofErr w:type="gramEnd"/>
-      <w:r>
-        <w:t xml:space="preserve"> much ambiguity, it was developed without problems.</w:t>
-      </w:r>
-      <w:r>
-        <w:t xml:space="preserve"> For this requirement I r</w:t>
-      </w:r>
-      <w:r>
-        <w:t>eviewed some slides provided earlier.</w:t>
+        <w:t xml:space="preserve">Requirement </w:t>
+      </w:r>
+      <w:r>
+        <w:t>17</w:t>
+      </w:r>
+      <w:r>
+        <w:t xml:space="preserve"> STUDENT 3 – – Developer operations on developer dashboards: </w:t>
       </w:r>
     </w:p>
     <w:p>
-      <w:r>
-        <w:t xml:space="preserve">Requirement 13 STUDENT 3 – Developer Role: Training session: </w:t>
-      </w:r>
-      <w:r>
-        <w:t>In this requirement there was not much ambiguity beyond the above problems, so it went smoothly.</w:t>
+      <w:pPr>
+        <w:pStyle w:val="Prrafodelista"/>
+        <w:numPr>
+          <w:ilvl w:val="0"/>
+          <w:numId w:val="14"/>
+        </w:numPr>
+      </w:pPr>
+      <w:r>
+        <w:t xml:space="preserve">In this requirement I did not </w:t>
+      </w:r>
+      <w:proofErr w:type="gramStart"/>
+      <w:r>
+        <w:t>found</w:t>
+      </w:r>
+      <w:proofErr w:type="gramEnd"/>
+      <w:r>
+        <w:t xml:space="preserve"> much ambiguity, it was developed without problems.</w:t>
       </w:r>
     </w:p>
     <w:p>
-      <w:pPr>
-        <w:pStyle w:val="Ttulo1"/>
-      </w:pPr>
-      <w:bookmarkStart w:id="4" w:name="_Toc160818468"/>
-      <w:r>
-        <w:lastRenderedPageBreak/>
-        <w:t>Conclusion</w:t>
-      </w:r>
-      <w:bookmarkEnd w:id="4"/>
+      <w:r>
+        <w:t xml:space="preserve">Requirement </w:t>
+      </w:r>
+      <w:r>
+        <w:t>1</w:t>
+      </w:r>
+      <w:r>
+        <w:t xml:space="preserve">8 STUDENT 3 – </w:t>
+      </w:r>
+      <w:r>
+        <w:rPr>
+          <w:rFonts w:cstheme="majorHAnsi"/>
+        </w:rPr>
+        <w:t>Operations by developers</w:t>
+      </w:r>
+      <w:r>
+        <w:rPr>
+          <w:rFonts w:cstheme="majorHAnsi"/>
+          <w:b/>
+          <w:bCs/>
+        </w:rPr>
+        <w:t xml:space="preserve"> </w:t>
+      </w:r>
+      <w:r>
+        <w:rPr>
+          <w:rFonts w:cstheme="majorHAnsi"/>
+        </w:rPr>
+        <w:t>on user accounts</w:t>
+      </w:r>
+      <w:r>
+        <w:t xml:space="preserve">: </w:t>
+      </w:r>
     </w:p>
     <w:p>
-      <w:r>
-        <w:t>Everything went as expected, the requirements were developed on time and the client meetings were useful.</w:t>
+      <w:pPr>
+        <w:pStyle w:val="Prrafodelista"/>
+        <w:numPr>
+          <w:ilvl w:val="0"/>
+          <w:numId w:val="14"/>
+        </w:numPr>
+      </w:pPr>
+      <w:r>
+        <w:t xml:space="preserve">In this requirement I did not </w:t>
+      </w:r>
+      <w:proofErr w:type="gramStart"/>
+      <w:r>
+        <w:t>found</w:t>
+      </w:r>
+      <w:proofErr w:type="gramEnd"/>
+      <w:r>
+        <w:t xml:space="preserve"> much ambiguity, it was developed without problems.</w:t>
       </w:r>
     </w:p>
     <w:p/>
+    <w:p/>
     <w:p>
+      <w:r>
+        <w:lastRenderedPageBreak/>
+        <w:t xml:space="preserve">Requirement </w:t>
+      </w:r>
+      <w:r>
+        <w:t>19</w:t>
+      </w:r>
+      <w:r>
+        <w:t xml:space="preserve"> STUDENT 3 – – </w:t>
+      </w:r>
+      <w:r>
+        <w:rPr>
+          <w:rFonts w:cstheme="majorHAnsi"/>
+        </w:rPr>
+        <w:t>Operations by any principals on training</w:t>
+      </w:r>
+      <w:r>
+        <w:rPr>
+          <w:rFonts w:cstheme="majorHAnsi"/>
+          <w:b/>
+          <w:bCs/>
+        </w:rPr>
+        <w:t xml:space="preserve"> </w:t>
+      </w:r>
+      <w:r>
+        <w:rPr>
+          <w:rFonts w:cstheme="majorHAnsi"/>
+        </w:rPr>
+        <w:t>modules</w:t>
+      </w:r>
+      <w:r>
+        <w:t xml:space="preserve">: </w:t>
+      </w:r>
+    </w:p>
+    <w:p>
+      <w:pPr>
+        <w:pStyle w:val="Prrafodelista"/>
+        <w:numPr>
+          <w:ilvl w:val="0"/>
+          <w:numId w:val="14"/>
+        </w:numPr>
+      </w:pPr>
+      <w:r>
+        <w:t xml:space="preserve">In this requirement I did not </w:t>
+      </w:r>
+      <w:proofErr w:type="gramStart"/>
+      <w:r>
+        <w:t>found</w:t>
+      </w:r>
+      <w:proofErr w:type="gramEnd"/>
+      <w:r>
+        <w:t xml:space="preserve"> much ambiguity, it was developed without problems.</w:t>
+      </w:r>
+    </w:p>
+    <w:p/>
+    <w:p>
       <w:pPr>
         <w:pStyle w:val="Ttulo1"/>
       </w:pPr>
-      <w:bookmarkStart w:id="5" w:name="_Toc160818469"/>
-      <w:r>
-        <w:t>Bibliography</w:t>
+      <w:bookmarkStart w:id="5" w:name="_Toc160818468"/>
+      <w:r>
+        <w:t>Conclusion</w:t>
       </w:r>
       <w:bookmarkEnd w:id="5"/>
     </w:p>
     <w:p>
       <w:r>
+        <w:t>Everything went as expected, the requirements were developed on time and the client meetings were useful.</w:t>
+      </w:r>
+    </w:p>
+    <w:p/>
+    <w:p>
+      <w:pPr>
+        <w:pStyle w:val="Ttulo1"/>
+      </w:pPr>
+      <w:bookmarkStart w:id="6" w:name="_Toc160818469"/>
+      <w:r>
+        <w:t>Bibliography</w:t>
+      </w:r>
+      <w:bookmarkEnd w:id="6"/>
+    </w:p>
+    <w:p>
+      <w:r>
         <w:t>Intentionally blank</w:t>
       </w:r>
     </w:p>
     <w:p/>
-    <w:p/>
-    <w:p/>
     <w:sectPr>
-      <w:headerReference w:type="default" r:id="rId11"/>
+      <w:headerReference w:type="default" r:id="rId9"/>
       <w:pgSz w:w="12240" w:h="15840"/>
       <w:pgMar w:top="1440" w:right="1440" w:bottom="1440" w:left="1440" w:header="720" w:footer="720" w:gutter="0"/>
       <w:cols w:space="720"/>
@@ -1825,7 +2346,7 @@
 </file>
 
 <file path=word/endnotes.xml><?xml version="1.0" encoding="utf-8"?>
-<w:endnotes xmlns:wpc="http://schemas.microsoft.com/office/word/2010/wordprocessingCanvas" xmlns:cx="http://schemas.microsoft.com/office/drawing/2014/chartex" xmlns:cx1="http://schemas.microsoft.com/office/drawing/2015/9/8/chartex" xmlns:cx2="http://schemas.microsoft.com/office/drawing/2015/10/21/chartex" xmlns:cx3="http://schemas.microsoft.com/office/drawing/2016/5/9/chartex" xmlns:cx4="http://schemas.microsoft.com/office/drawing/2016/5/10/chartex" xmlns:cx5="http://schemas.microsoft.com/office/drawing/2016/5/11/chartex" xmlns:cx6="http://schemas.microsoft.com/office/drawing/2016/5/12/chartex" xmlns:cx7="http://schemas.microsoft.com/office/drawing/2016/5/13/chartex" xmlns:cx8="http://schemas.microsoft.com/office/drawing/2016/5/14/chartex" xmlns:mc="http://schemas.openxmlformats.org/markup-compatibility/2006" xmlns:aink="http://schemas.microsoft.com/office/drawing/2016/ink" xmlns:am3d="http://schemas.microsoft.com/office/drawing/2017/model3d" xmlns:o="urn:schemas-microsoft-com:office:office" xmlns:oel="http://schemas.microsoft.com/office/2019/extlst" xmlns:r="http://schemas.openxmlformats.org/officeDocument/2006/relationships" xmlns:m="http://schemas.openxmlformats.org/officeDocument/2006/math" xmlns:v="urn:schemas-microsoft-com:vml" xmlns:wp14="http://schemas.microsoft.com/office/word/2010/wordprocessingDrawing" xmlns:wp="http://schemas.openxmlformats.org/drawingml/2006/wordprocessingDrawing" xmlns:w10="urn:schemas-microsoft-com:office:word" xmlns:w="http://schemas.openxmlformats.org/wordprocessingml/2006/main" xmlns:w14="http://schemas.microsoft.com/office/word/2010/wordml" xmlns:w15="http://schemas.microsoft.com/office/word/2012/wordml" xmlns:w16cex="http://schemas.microsoft.com/office/word/2018/wordml/cex" xmlns:w16cid="http://schemas.microsoft.com/office/word/2016/wordml/cid" xmlns:w16="http://schemas.microsoft.com/office/word/2018/wordml" xmlns:w16sdtdh="http://schemas.microsoft.com/office/word/2020/wordml/sdtdatahash" xmlns:w16se="http://schemas.microsoft.com/office/word/2015/wordml/symex" xmlns:wpg="http://schemas.microsoft.com/office/word/2010/wordprocessingGroup" xmlns:wpi="http://schemas.microsoft.com/office/word/2010/wordprocessingInk" xmlns:wne="http://schemas.microsoft.com/office/word/2006/wordml" xmlns:wps="http://schemas.microsoft.com/office/word/2010/wordprocessingShape" mc:Ignorable="w14 w15 w16se w16cid w16 w16cex w16sdtdh wp14">
+<w:endnotes xmlns:wpc="http://schemas.microsoft.com/office/word/2010/wordprocessingCanvas" xmlns:cx="http://schemas.microsoft.com/office/drawing/2014/chartex" xmlns:cx1="http://schemas.microsoft.com/office/drawing/2015/9/8/chartex" xmlns:cx2="http://schemas.microsoft.com/office/drawing/2015/10/21/chartex" xmlns:cx3="http://schemas.microsoft.com/office/drawing/2016/5/9/chartex" xmlns:cx4="http://schemas.microsoft.com/office/drawing/2016/5/10/chartex" xmlns:cx5="http://schemas.microsoft.com/office/drawing/2016/5/11/chartex" xmlns:cx6="http://schemas.microsoft.com/office/drawing/2016/5/12/chartex" xmlns:cx7="http://schemas.microsoft.com/office/drawing/2016/5/13/chartex" xmlns:cx8="http://schemas.microsoft.com/office/drawing/2016/5/14/chartex" xmlns:mc="http://schemas.openxmlformats.org/markup-compatibility/2006" xmlns:aink="http://schemas.microsoft.com/office/drawing/2016/ink" xmlns:am3d="http://schemas.microsoft.com/office/drawing/2017/model3d" xmlns:o="urn:schemas-microsoft-com:office:office" xmlns:oel="http://schemas.microsoft.com/office/2019/extlst" xmlns:r="http://schemas.openxmlformats.org/officeDocument/2006/relationships" xmlns:m="http://schemas.openxmlformats.org/officeDocument/2006/math" xmlns:v="urn:schemas-microsoft-com:vml" xmlns:wp14="http://schemas.microsoft.com/office/word/2010/wordprocessingDrawing" xmlns:wp="http://schemas.openxmlformats.org/drawingml/2006/wordprocessingDrawing" xmlns:w10="urn:schemas-microsoft-com:office:word" xmlns:w="http://schemas.openxmlformats.org/wordprocessingml/2006/main" xmlns:w14="http://schemas.microsoft.com/office/word/2010/wordml" xmlns:w15="http://schemas.microsoft.com/office/word/2012/wordml" xmlns:w16cex="http://schemas.microsoft.com/office/word/2018/wordml/cex" xmlns:w16cid="http://schemas.microsoft.com/office/word/2016/wordml/cid" xmlns:w16="http://schemas.microsoft.com/office/word/2018/wordml" xmlns:w16du="http://schemas.microsoft.com/office/word/2023/wordml/word16du" xmlns:w16sdtdh="http://schemas.microsoft.com/office/word/2020/wordml/sdtdatahash" xmlns:w16se="http://schemas.microsoft.com/office/word/2015/wordml/symex" xmlns:wpg="http://schemas.microsoft.com/office/word/2010/wordprocessingGroup" xmlns:wpi="http://schemas.microsoft.com/office/word/2010/wordprocessingInk" xmlns:wne="http://schemas.microsoft.com/office/word/2006/wordml" xmlns:wps="http://schemas.microsoft.com/office/word/2010/wordprocessingShape" mc:Ignorable="w14 w15 w16se w16cid w16 w16cex w16sdtdh w16du wp14">
   <w:endnote w:type="separator" w:id="-1">
     <w:p>
       <w:pPr>
@@ -1850,7 +2371,7 @@
 </file>
 
 <file path=word/footnotes.xml><?xml version="1.0" encoding="utf-8"?>
-<w:footnotes xmlns:wpc="http://schemas.microsoft.com/office/word/2010/wordprocessingCanvas" xmlns:cx="http://schemas.microsoft.com/office/drawing/2014/chartex" xmlns:cx1="http://schemas.microsoft.com/office/drawing/2015/9/8/chartex" xmlns:cx2="http://schemas.microsoft.com/office/drawing/2015/10/21/chartex" xmlns:cx3="http://schemas.microsoft.com/office/drawing/2016/5/9/chartex" xmlns:cx4="http://schemas.microsoft.com/office/drawing/2016/5/10/chartex" xmlns:cx5="http://schemas.microsoft.com/office/drawing/2016/5/11/chartex" xmlns:cx6="http://schemas.microsoft.com/office/drawing/2016/5/12/chartex" xmlns:cx7="http://schemas.microsoft.com/office/drawing/2016/5/13/chartex" xmlns:cx8="http://schemas.microsoft.com/office/drawing/2016/5/14/chartex" xmlns:mc="http://schemas.openxmlformats.org/markup-compatibility/2006" xmlns:aink="http://schemas.microsoft.com/office/drawing/2016/ink" xmlns:am3d="http://schemas.microsoft.com/office/drawing/2017/model3d" xmlns:o="urn:schemas-microsoft-com:office:office" xmlns:oel="http://schemas.microsoft.com/office/2019/extlst" xmlns:r="http://schemas.openxmlformats.org/officeDocument/2006/relationships" xmlns:m="http://schemas.openxmlformats.org/officeDocument/2006/math" xmlns:v="urn:schemas-microsoft-com:vml" xmlns:wp14="http://schemas.microsoft.com/office/word/2010/wordprocessingDrawing" xmlns:wp="http://schemas.openxmlformats.org/drawingml/2006/wordprocessingDrawing" xmlns:w10="urn:schemas-microsoft-com:office:word" xmlns:w="http://schemas.openxmlformats.org/wordprocessingml/2006/main" xmlns:w14="http://schemas.microsoft.com/office/word/2010/wordml" xmlns:w15="http://schemas.microsoft.com/office/word/2012/wordml" xmlns:w16cex="http://schemas.microsoft.com/office/word/2018/wordml/cex" xmlns:w16cid="http://schemas.microsoft.com/office/word/2016/wordml/cid" xmlns:w16="http://schemas.microsoft.com/office/word/2018/wordml" xmlns:w16sdtdh="http://schemas.microsoft.com/office/word/2020/wordml/sdtdatahash" xmlns:w16se="http://schemas.microsoft.com/office/word/2015/wordml/symex" xmlns:wpg="http://schemas.microsoft.com/office/word/2010/wordprocessingGroup" xmlns:wpi="http://schemas.microsoft.com/office/word/2010/wordprocessingInk" xmlns:wne="http://schemas.microsoft.com/office/word/2006/wordml" xmlns:wps="http://schemas.microsoft.com/office/word/2010/wordprocessingShape" mc:Ignorable="w14 w15 w16se w16cid w16 w16cex w16sdtdh wp14">
+<w:footnotes xmlns:wpc="http://schemas.microsoft.com/office/word/2010/wordprocessingCanvas" xmlns:cx="http://schemas.microsoft.com/office/drawing/2014/chartex" xmlns:cx1="http://schemas.microsoft.com/office/drawing/2015/9/8/chartex" xmlns:cx2="http://schemas.microsoft.com/office/drawing/2015/10/21/chartex" xmlns:cx3="http://schemas.microsoft.com/office/drawing/2016/5/9/chartex" xmlns:cx4="http://schemas.microsoft.com/office/drawing/2016/5/10/chartex" xmlns:cx5="http://schemas.microsoft.com/office/drawing/2016/5/11/chartex" xmlns:cx6="http://schemas.microsoft.com/office/drawing/2016/5/12/chartex" xmlns:cx7="http://schemas.microsoft.com/office/drawing/2016/5/13/chartex" xmlns:cx8="http://schemas.microsoft.com/office/drawing/2016/5/14/chartex" xmlns:mc="http://schemas.openxmlformats.org/markup-compatibility/2006" xmlns:aink="http://schemas.microsoft.com/office/drawing/2016/ink" xmlns:am3d="http://schemas.microsoft.com/office/drawing/2017/model3d" xmlns:o="urn:schemas-microsoft-com:office:office" xmlns:oel="http://schemas.microsoft.com/office/2019/extlst" xmlns:r="http://schemas.openxmlformats.org/officeDocument/2006/relationships" xmlns:m="http://schemas.openxmlformats.org/officeDocument/2006/math" xmlns:v="urn:schemas-microsoft-com:vml" xmlns:wp14="http://schemas.microsoft.com/office/word/2010/wordprocessingDrawing" xmlns:wp="http://schemas.openxmlformats.org/drawingml/2006/wordprocessingDrawing" xmlns:w10="urn:schemas-microsoft-com:office:word" xmlns:w="http://schemas.openxmlformats.org/wordprocessingml/2006/main" xmlns:w14="http://schemas.microsoft.com/office/word/2010/wordml" xmlns:w15="http://schemas.microsoft.com/office/word/2012/wordml" xmlns:w16cex="http://schemas.microsoft.com/office/word/2018/wordml/cex" xmlns:w16cid="http://schemas.microsoft.com/office/word/2016/wordml/cid" xmlns:w16="http://schemas.microsoft.com/office/word/2018/wordml" xmlns:w16du="http://schemas.microsoft.com/office/word/2023/wordml/word16du" xmlns:w16sdtdh="http://schemas.microsoft.com/office/word/2020/wordml/sdtdatahash" xmlns:w16se="http://schemas.microsoft.com/office/word/2015/wordml/symex" xmlns:wpg="http://schemas.microsoft.com/office/word/2010/wordprocessingGroup" xmlns:wpi="http://schemas.microsoft.com/office/word/2010/wordprocessingInk" xmlns:wne="http://schemas.microsoft.com/office/word/2006/wordml" xmlns:wps="http://schemas.microsoft.com/office/word/2010/wordprocessingShape" mc:Ignorable="w14 w15 w16se w16cid w16 w16cex w16sdtdh w16du wp14">
   <w:footnote w:type="separator" w:id="-1">
     <w:p>
       <w:pPr>
@@ -1875,7 +2396,7 @@
 </file>
 
 <file path=word/header1.xml><?xml version="1.0" encoding="utf-8"?>
-<w:hdr xmlns:wpc="http://schemas.microsoft.com/office/word/2010/wordprocessingCanvas" xmlns:cx="http://schemas.microsoft.com/office/drawing/2014/chartex" xmlns:cx1="http://schemas.microsoft.com/office/drawing/2015/9/8/chartex" xmlns:cx2="http://schemas.microsoft.com/office/drawing/2015/10/21/chartex" xmlns:cx3="http://schemas.microsoft.com/office/drawing/2016/5/9/chartex" xmlns:cx4="http://schemas.microsoft.com/office/drawing/2016/5/10/chartex" xmlns:cx5="http://schemas.microsoft.com/office/drawing/2016/5/11/chartex" xmlns:cx6="http://schemas.microsoft.com/office/drawing/2016/5/12/chartex" xmlns:cx7="http://schemas.microsoft.com/office/drawing/2016/5/13/chartex" xmlns:cx8="http://schemas.microsoft.com/office/drawing/2016/5/14/chartex" xmlns:mc="http://schemas.openxmlformats.org/markup-compatibility/2006" xmlns:aink="http://schemas.microsoft.com/office/drawing/2016/ink" xmlns:am3d="http://schemas.microsoft.com/office/drawing/2017/model3d" xmlns:o="urn:schemas-microsoft-com:office:office" xmlns:oel="http://schemas.microsoft.com/office/2019/extlst" xmlns:r="http://schemas.openxmlformats.org/officeDocument/2006/relationships" xmlns:m="http://schemas.openxmlformats.org/officeDocument/2006/math" xmlns:v="urn:schemas-microsoft-com:vml" xmlns:wp14="http://schemas.microsoft.com/office/word/2010/wordprocessingDrawing" xmlns:wp="http://schemas.openxmlformats.org/drawingml/2006/wordprocessingDrawing" xmlns:w10="urn:schemas-microsoft-com:office:word" xmlns:w="http://schemas.openxmlformats.org/wordprocessingml/2006/main" xmlns:w14="http://schemas.microsoft.com/office/word/2010/wordml" xmlns:w15="http://schemas.microsoft.com/office/word/2012/wordml" xmlns:w16cex="http://schemas.microsoft.com/office/word/2018/wordml/cex" xmlns:w16cid="http://schemas.microsoft.com/office/word/2016/wordml/cid" xmlns:w16="http://schemas.microsoft.com/office/word/2018/wordml" xmlns:w16sdtdh="http://schemas.microsoft.com/office/word/2020/wordml/sdtdatahash" xmlns:w16se="http://schemas.microsoft.com/office/word/2015/wordml/symex" xmlns:wpg="http://schemas.microsoft.com/office/word/2010/wordprocessingGroup" xmlns:wpi="http://schemas.microsoft.com/office/word/2010/wordprocessingInk" xmlns:wne="http://schemas.microsoft.com/office/word/2006/wordml" xmlns:wps="http://schemas.microsoft.com/office/word/2010/wordprocessingShape" mc:Ignorable="w14 w15 w16se w16cid w16 w16cex w16sdtdh wp14">
+<w:hdr xmlns:wpc="http://schemas.microsoft.com/office/word/2010/wordprocessingCanvas" xmlns:cx="http://schemas.microsoft.com/office/drawing/2014/chartex" xmlns:cx1="http://schemas.microsoft.com/office/drawing/2015/9/8/chartex" xmlns:cx2="http://schemas.microsoft.com/office/drawing/2015/10/21/chartex" xmlns:cx3="http://schemas.microsoft.com/office/drawing/2016/5/9/chartex" xmlns:cx4="http://schemas.microsoft.com/office/drawing/2016/5/10/chartex" xmlns:cx5="http://schemas.microsoft.com/office/drawing/2016/5/11/chartex" xmlns:cx6="http://schemas.microsoft.com/office/drawing/2016/5/12/chartex" xmlns:cx7="http://schemas.microsoft.com/office/drawing/2016/5/13/chartex" xmlns:cx8="http://schemas.microsoft.com/office/drawing/2016/5/14/chartex" xmlns:mc="http://schemas.openxmlformats.org/markup-compatibility/2006" xmlns:aink="http://schemas.microsoft.com/office/drawing/2016/ink" xmlns:am3d="http://schemas.microsoft.com/office/drawing/2017/model3d" xmlns:o="urn:schemas-microsoft-com:office:office" xmlns:oel="http://schemas.microsoft.com/office/2019/extlst" xmlns:r="http://schemas.openxmlformats.org/officeDocument/2006/relationships" xmlns:m="http://schemas.openxmlformats.org/officeDocument/2006/math" xmlns:v="urn:schemas-microsoft-com:vml" xmlns:wp14="http://schemas.microsoft.com/office/word/2010/wordprocessingDrawing" xmlns:wp="http://schemas.openxmlformats.org/drawingml/2006/wordprocessingDrawing" xmlns:w10="urn:schemas-microsoft-com:office:word" xmlns:w="http://schemas.openxmlformats.org/wordprocessingml/2006/main" xmlns:w14="http://schemas.microsoft.com/office/word/2010/wordml" xmlns:w15="http://schemas.microsoft.com/office/word/2012/wordml" xmlns:w16cex="http://schemas.microsoft.com/office/word/2018/wordml/cex" xmlns:w16cid="http://schemas.microsoft.com/office/word/2016/wordml/cid" xmlns:w16="http://schemas.microsoft.com/office/word/2018/wordml" xmlns:w16du="http://schemas.microsoft.com/office/word/2023/wordml/word16du" xmlns:w16sdtdh="http://schemas.microsoft.com/office/word/2020/wordml/sdtdatahash" xmlns:w16se="http://schemas.microsoft.com/office/word/2015/wordml/symex" xmlns:wpg="http://schemas.microsoft.com/office/word/2010/wordprocessingGroup" xmlns:wpi="http://schemas.microsoft.com/office/word/2010/wordprocessingInk" xmlns:wne="http://schemas.microsoft.com/office/word/2006/wordml" xmlns:wps="http://schemas.microsoft.com/office/word/2010/wordprocessingShape" mc:Ignorable="w14 w15 w16se w16cid w16 w16cex w16sdtdh w16du wp14">
   <w:p>
     <w:pPr>
       <w:pStyle w:val="Encabezado"/>
@@ -1888,7 +2409,7 @@
 </file>
 
 <file path=word/numbering.xml><?xml version="1.0" encoding="utf-8"?>
-<w:numbering xmlns:wpc="http://schemas.microsoft.com/office/word/2010/wordprocessingCanvas" xmlns:cx="http://schemas.microsoft.com/office/drawing/2014/chartex" xmlns:cx1="http://schemas.microsoft.com/office/drawing/2015/9/8/chartex" xmlns:cx2="http://schemas.microsoft.com/office/drawing/2015/10/21/chartex" xmlns:cx3="http://schemas.microsoft.com/office/drawing/2016/5/9/chartex" xmlns:cx4="http://schemas.microsoft.com/office/drawing/2016/5/10/chartex" xmlns:cx5="http://schemas.microsoft.com/office/drawing/2016/5/11/chartex" xmlns:cx6="http://schemas.microsoft.com/office/drawing/2016/5/12/chartex" xmlns:cx7="http://schemas.microsoft.com/office/drawing/2016/5/13/chartex" xmlns:cx8="http://schemas.microsoft.com/office/drawing/2016/5/14/chartex" xmlns:mc="http://schemas.openxmlformats.org/markup-compatibility/2006" xmlns:aink="http://schemas.microsoft.com/office/drawing/2016/ink" xmlns:am3d="http://schemas.microsoft.com/office/drawing/2017/model3d" xmlns:o="urn:schemas-microsoft-com:office:office" xmlns:oel="http://schemas.microsoft.com/office/2019/extlst" xmlns:r="http://schemas.openxmlformats.org/officeDocument/2006/relationships" xmlns:m="http://schemas.openxmlformats.org/officeDocument/2006/math" xmlns:v="urn:schemas-microsoft-com:vml" xmlns:wp14="http://schemas.microsoft.com/office/word/2010/wordprocessingDrawing" xmlns:wp="http://schemas.openxmlformats.org/drawingml/2006/wordprocessingDrawing" xmlns:w10="urn:schemas-microsoft-com:office:word" xmlns:w="http://schemas.openxmlformats.org/wordprocessingml/2006/main" xmlns:w14="http://schemas.microsoft.com/office/word/2010/wordml" xmlns:w15="http://schemas.microsoft.com/office/word/2012/wordml" xmlns:w16cex="http://schemas.microsoft.com/office/word/2018/wordml/cex" xmlns:w16cid="http://schemas.microsoft.com/office/word/2016/wordml/cid" xmlns:w16="http://schemas.microsoft.com/office/word/2018/wordml" xmlns:w16sdtdh="http://schemas.microsoft.com/office/word/2020/wordml/sdtdatahash" xmlns:w16se="http://schemas.microsoft.com/office/word/2015/wordml/symex" xmlns:wpg="http://schemas.microsoft.com/office/word/2010/wordprocessingGroup" xmlns:wpi="http://schemas.microsoft.com/office/word/2010/wordprocessingInk" xmlns:wne="http://schemas.microsoft.com/office/word/2006/wordml" xmlns:wps="http://schemas.microsoft.com/office/word/2010/wordprocessingShape" mc:Ignorable="w14 w15 w16se w16cid w16 w16cex w16sdtdh wp14">
+<w:numbering xmlns:wpc="http://schemas.microsoft.com/office/word/2010/wordprocessingCanvas" xmlns:cx="http://schemas.microsoft.com/office/drawing/2014/chartex" xmlns:cx1="http://schemas.microsoft.com/office/drawing/2015/9/8/chartex" xmlns:cx2="http://schemas.microsoft.com/office/drawing/2015/10/21/chartex" xmlns:cx3="http://schemas.microsoft.com/office/drawing/2016/5/9/chartex" xmlns:cx4="http://schemas.microsoft.com/office/drawing/2016/5/10/chartex" xmlns:cx5="http://schemas.microsoft.com/office/drawing/2016/5/11/chartex" xmlns:cx6="http://schemas.microsoft.com/office/drawing/2016/5/12/chartex" xmlns:cx7="http://schemas.microsoft.com/office/drawing/2016/5/13/chartex" xmlns:cx8="http://schemas.microsoft.com/office/drawing/2016/5/14/chartex" xmlns:mc="http://schemas.openxmlformats.org/markup-compatibility/2006" xmlns:aink="http://schemas.microsoft.com/office/drawing/2016/ink" xmlns:am3d="http://schemas.microsoft.com/office/drawing/2017/model3d" xmlns:o="urn:schemas-microsoft-com:office:office" xmlns:oel="http://schemas.microsoft.com/office/2019/extlst" xmlns:r="http://schemas.openxmlformats.org/officeDocument/2006/relationships" xmlns:m="http://schemas.openxmlformats.org/officeDocument/2006/math" xmlns:v="urn:schemas-microsoft-com:vml" xmlns:wp14="http://schemas.microsoft.com/office/word/2010/wordprocessingDrawing" xmlns:wp="http://schemas.openxmlformats.org/drawingml/2006/wordprocessingDrawing" xmlns:w10="urn:schemas-microsoft-com:office:word" xmlns:w="http://schemas.openxmlformats.org/wordprocessingml/2006/main" xmlns:w14="http://schemas.microsoft.com/office/word/2010/wordml" xmlns:w15="http://schemas.microsoft.com/office/word/2012/wordml" xmlns:w16cex="http://schemas.microsoft.com/office/word/2018/wordml/cex" xmlns:w16cid="http://schemas.microsoft.com/office/word/2016/wordml/cid" xmlns:w16="http://schemas.microsoft.com/office/word/2018/wordml" xmlns:w16du="http://schemas.microsoft.com/office/word/2023/wordml/word16du" xmlns:w16sdtdh="http://schemas.microsoft.com/office/word/2020/wordml/sdtdatahash" xmlns:w16se="http://schemas.microsoft.com/office/word/2015/wordml/symex" xmlns:wpg="http://schemas.microsoft.com/office/word/2010/wordprocessingGroup" xmlns:wpi="http://schemas.microsoft.com/office/word/2010/wordprocessingInk" xmlns:wne="http://schemas.microsoft.com/office/word/2006/wordml" xmlns:wps="http://schemas.microsoft.com/office/word/2010/wordprocessingShape" mc:Ignorable="w14 w15 w16se w16cid w16 w16cex w16sdtdh w16du wp14">
   <w:abstractNum w:abstractNumId="0" w15:restartNumberingAfterBreak="0">
     <w:nsid w:val="14744F44"/>
     <w:multiLevelType w:val="hybridMultilevel"/>
@@ -3517,7 +4038,7 @@
 </file>
 
 <file path=word/styles.xml><?xml version="1.0" encoding="utf-8"?>
-<w:styles xmlns:mc="http://schemas.openxmlformats.org/markup-compatibility/2006" xmlns:r="http://schemas.openxmlformats.org/officeDocument/2006/relationships" xmlns:w="http://schemas.openxmlformats.org/wordprocessingml/2006/main" xmlns:w14="http://schemas.microsoft.com/office/word/2010/wordml" xmlns:w15="http://schemas.microsoft.com/office/word/2012/wordml" xmlns:w16cex="http://schemas.microsoft.com/office/word/2018/wordml/cex" xmlns:w16cid="http://schemas.microsoft.com/office/word/2016/wordml/cid" xmlns:w16="http://schemas.microsoft.com/office/word/2018/wordml" xmlns:w16sdtdh="http://schemas.microsoft.com/office/word/2020/wordml/sdtdatahash" xmlns:w16se="http://schemas.microsoft.com/office/word/2015/wordml/symex" mc:Ignorable="w14 w15 w16se w16cid w16 w16cex w16sdtdh">
+<w:styles xmlns:mc="http://schemas.openxmlformats.org/markup-compatibility/2006" xmlns:r="http://schemas.openxmlformats.org/officeDocument/2006/relationships" xmlns:w="http://schemas.openxmlformats.org/wordprocessingml/2006/main" xmlns:w14="http://schemas.microsoft.com/office/word/2010/wordml" xmlns:w15="http://schemas.microsoft.com/office/word/2012/wordml" xmlns:w16cex="http://schemas.microsoft.com/office/word/2018/wordml/cex" xmlns:w16cid="http://schemas.microsoft.com/office/word/2016/wordml/cid" xmlns:w16="http://schemas.microsoft.com/office/word/2018/wordml" xmlns:w16du="http://schemas.microsoft.com/office/word/2023/wordml/word16du" xmlns:w16sdtdh="http://schemas.microsoft.com/office/word/2020/wordml/sdtdatahash" xmlns:w16se="http://schemas.microsoft.com/office/word/2015/wordml/symex" mc:Ignorable="w14 w15 w16se w16cid w16 w16cex w16sdtdh w16du">
   <w:docDefaults>
     <w:rPrDefault>
       <w:rPr>

</xml_diff>